<commit_message>
Cambios de estructura y cargar nuevos archivos
</commit_message>
<xml_diff>
--- a/Clase 8 - Memoria/Alumnos/Camargo_Yeimmy/Gama alta.docx
+++ b/Clase 8 - Memoria/Alumnos/Camargo_Yeimmy/Gama alta.docx
@@ -170,6 +170,8 @@
       </w:tr>
     </w:tbl>
     <w:p/>
+    <w:p/>
+    <w:p/>
     <w:p>
       <w:pPr>
         <w:rPr>
@@ -182,21 +184,14 @@
           <w:b/>
           <w:bCs/>
         </w:rPr>
-        <w:t>Gama alta</w:t>
+        <w:t>Gama alta- AM</w:t>
       </w:r>
       <w:r>
         <w:rPr>
           <w:b/>
           <w:bCs/>
         </w:rPr>
-        <w:t xml:space="preserve">- </w:t>
-      </w:r>
-      <w:r>
-        <w:rPr>
-          <w:b/>
-          <w:bCs/>
-        </w:rPr>
-        <w:t>AMD</w:t>
+        <w:t>D</w:t>
       </w:r>
     </w:p>
     <w:p/>
@@ -330,17 +325,7 @@
                 <w:szCs w:val="21"/>
                 <w:shd w:val="clear" w:color="auto" w:fill="FFFFFF"/>
               </w:rPr>
-              <w:t xml:space="preserve">DDR4 </w:t>
-            </w:r>
-            <w:r>
-              <w:rPr>
-                <w:rFonts w:ascii="Arial" w:hAnsi="Arial" w:cs="Arial"/>
-                <w:color w:val="0F1111"/>
-                <w:sz w:val="21"/>
-                <w:szCs w:val="21"/>
-                <w:shd w:val="clear" w:color="auto" w:fill="FFFFFF"/>
-              </w:rPr>
-              <w:t>hasta 3200MHz con soporte XMP para memorias de más de 5100MHz</w:t>
+              <w:t>DDR4 hasta 3200MHz con soporte XMP para memorias de más de 5100MHz</w:t>
             </w:r>
           </w:p>
         </w:tc>

</xml_diff>